<commit_message>
updated index, added updated anderson-resume
</commit_message>
<xml_diff>
--- a/anderson-resume.docx
+++ b/anderson-resume.docx
@@ -5,1090 +5,19 @@
     <w:p>
       <w:pPr>
         <w:tabs>
-          <w:tab w:val="left" w:pos="360"/>
-        </w:tabs>
-        <w:spacing w:after="60"/>
+          <w:tab w:val="right" w:pos="10800"/>
+        </w:tabs>
         <w:jc w:val="center"/>
         <w:rPr>
-          <w:rFonts w:ascii="Whitney Book" w:hAnsi="Whitney Book" w:cs="Arial"/>
+          <w:rFonts w:ascii="Times New Roman" w:hAnsi="Times New Roman"/>
           <w:b/>
-          <w:bCs/>
-          <w:sz w:val="20"/>
-        </w:rPr>
-      </w:pPr>
-      <w:r>
-        <w:rPr>
-          <w:rFonts w:ascii="Whitney Book" w:hAnsi="Whitney Book" w:cs="Arial"/>
+        </w:rPr>
+      </w:pPr>
+      <w:r>
+        <w:rPr>
+          <w:rFonts w:ascii="Times New Roman" w:hAnsi="Times New Roman"/>
           <w:b/>
-          <w:bCs/>
-          <w:sz w:val="20"/>
-        </w:rPr>
-        <w:t>Resume Format Checklist</w:t>
-      </w:r>
-    </w:p>
-    <w:p>
-      <w:pPr>
-        <w:tabs>
-          <w:tab w:val="left" w:pos="360"/>
-        </w:tabs>
-        <w:spacing w:after="60"/>
-        <w:jc w:val="center"/>
-        <w:rPr>
-          <w:rFonts w:ascii="Whitney Book" w:hAnsi="Whitney Book" w:cs="Arial"/>
-          <w:b/>
-          <w:bCs/>
-          <w:sz w:val="20"/>
-        </w:rPr>
-      </w:pPr>
-    </w:p>
-    <w:p>
-      <w:pPr>
-        <w:tabs>
-          <w:tab w:val="left" w:pos="360"/>
-        </w:tabs>
-        <w:spacing w:after="60"/>
-        <w:rPr>
-          <w:rFonts w:ascii="Whitney Book" w:hAnsi="Whitney Book" w:cs="Arial"/>
-          <w:sz w:val="20"/>
-        </w:rPr>
-      </w:pPr>
-      <w:r>
-        <w:rPr>
-          <w:rFonts w:ascii="Whitney Book" w:hAnsi="Whitney Book" w:cs="Arial"/>
-          <w:sz w:val="20"/>
-        </w:rPr>
-        <w:t>Your resume is a marketing document that showcases your value proposition.  It is forward looking and highlights your relevant accomplishments and transferrable skills.  It is NOT a laundry list of your previous responsibilities.</w:t>
-      </w:r>
-    </w:p>
-    <w:p>
-      <w:pPr>
-        <w:spacing w:after="60"/>
-        <w:rPr>
-          <w:rFonts w:ascii="Whitney Book" w:hAnsi="Whitney Book" w:cs="Arial"/>
-          <w:sz w:val="20"/>
-        </w:rPr>
-      </w:pPr>
-    </w:p>
-    <w:p>
-      <w:pPr>
-        <w:spacing w:after="60"/>
-        <w:rPr>
-          <w:rFonts w:ascii="Whitney Book" w:hAnsi="Whitney Book" w:cs="Arial"/>
-          <w:sz w:val="20"/>
-        </w:rPr>
-      </w:pPr>
-      <w:r>
-        <w:rPr>
-          <w:rFonts w:ascii="Whitney Book" w:hAnsi="Whitney Book" w:cs="Arial"/>
-          <w:sz w:val="20"/>
-        </w:rPr>
-        <w:t>_</w:t>
-      </w:r>
-      <w:r>
-        <w:rPr>
-          <w:rFonts w:ascii="Whitney Book" w:hAnsi="Whitney Book" w:cs="Arial"/>
-          <w:sz w:val="20"/>
-          <w:u w:val="single"/>
-        </w:rPr>
-        <w:t>x</w:t>
-      </w:r>
-      <w:r>
-        <w:rPr>
-          <w:rFonts w:ascii="Whitney Book" w:hAnsi="Whitney Book" w:cs="Arial"/>
-          <w:sz w:val="20"/>
-        </w:rPr>
-        <w:t xml:space="preserve">__ My resume is </w:t>
-      </w:r>
-      <w:r>
-        <w:rPr>
-          <w:rFonts w:ascii="Whitney Book" w:hAnsi="Whitney Book" w:cs="Arial"/>
-          <w:b/>
-          <w:sz w:val="20"/>
-        </w:rPr>
-        <w:t>ONE</w:t>
-      </w:r>
-      <w:r>
-        <w:rPr>
-          <w:rFonts w:ascii="Whitney Book" w:hAnsi="Whitney Book" w:cs="Arial"/>
-          <w:sz w:val="20"/>
-        </w:rPr>
-        <w:t xml:space="preserve"> page only </w:t>
-      </w:r>
-      <w:r>
-        <w:rPr>
-          <w:rFonts w:ascii="Whitney Book" w:hAnsi="Whitney Book" w:cs="Arial"/>
-          <w:i/>
-          <w:iCs/>
-          <w:sz w:val="20"/>
-        </w:rPr>
-        <w:t>(no exceptions)</w:t>
-      </w:r>
-      <w:r>
-        <w:rPr>
-          <w:rFonts w:ascii="Whitney Book" w:hAnsi="Whitney Book" w:cs="Arial"/>
-          <w:sz w:val="20"/>
-        </w:rPr>
-        <w:br/>
-      </w:r>
-    </w:p>
-    <w:p>
-      <w:pPr>
-        <w:spacing w:after="60"/>
-        <w:rPr>
-          <w:rFonts w:ascii="Whitney Book" w:hAnsi="Whitney Book" w:cs="Arial"/>
-          <w:sz w:val="20"/>
-        </w:rPr>
-      </w:pPr>
-      <w:r>
-        <w:rPr>
-          <w:rFonts w:ascii="Whitney Book" w:hAnsi="Whitney Book" w:cs="Arial"/>
-          <w:sz w:val="20"/>
-        </w:rPr>
-        <w:t>_</w:t>
-      </w:r>
-      <w:r>
-        <w:rPr>
-          <w:rFonts w:ascii="Whitney Book" w:hAnsi="Whitney Book" w:cs="Arial"/>
-          <w:sz w:val="20"/>
-          <w:u w:val="single"/>
-        </w:rPr>
-        <w:t>x</w:t>
-      </w:r>
-      <w:r>
-        <w:rPr>
-          <w:rFonts w:ascii="Whitney Book" w:hAnsi="Whitney Book" w:cs="Arial"/>
-          <w:sz w:val="20"/>
-        </w:rPr>
-        <w:t xml:space="preserve">__ All of my margins are a minimum of 0.5” </w:t>
-      </w:r>
-      <w:r>
-        <w:rPr>
-          <w:rFonts w:ascii="Whitney Book" w:hAnsi="Whitney Book" w:cs="Arial"/>
-          <w:sz w:val="20"/>
-        </w:rPr>
-        <w:br/>
-      </w:r>
-    </w:p>
-    <w:p>
-      <w:pPr>
-        <w:spacing w:after="60"/>
-        <w:rPr>
-          <w:rFonts w:ascii="Whitney Book" w:hAnsi="Whitney Book" w:cs="Arial"/>
-          <w:sz w:val="20"/>
-        </w:rPr>
-      </w:pPr>
-      <w:r>
-        <w:rPr>
-          <w:rFonts w:ascii="Whitney Book" w:hAnsi="Whitney Book" w:cs="Arial"/>
-          <w:sz w:val="20"/>
-        </w:rPr>
-        <w:t>_</w:t>
-      </w:r>
-      <w:r>
-        <w:rPr>
-          <w:rFonts w:ascii="Whitney Book" w:hAnsi="Whitney Book" w:cs="Arial"/>
-          <w:sz w:val="20"/>
-          <w:u w:val="single"/>
-        </w:rPr>
-        <w:t xml:space="preserve"> </w:t>
-      </w:r>
-      <w:r>
-        <w:rPr>
-          <w:rFonts w:ascii="Whitney Book" w:hAnsi="Whitney Book" w:cs="Arial"/>
-          <w:sz w:val="20"/>
-          <w:u w:val="single"/>
-        </w:rPr>
-        <w:t>x</w:t>
-      </w:r>
-      <w:r>
-        <w:rPr>
-          <w:rFonts w:ascii="Whitney Book" w:hAnsi="Whitney Book" w:cs="Arial"/>
-          <w:sz w:val="20"/>
-        </w:rPr>
-        <w:t xml:space="preserve">__ I only used fonts </w:t>
-      </w:r>
-      <w:r>
-        <w:rPr>
-          <w:rFonts w:ascii="Times New Roman" w:hAnsi="Times New Roman"/>
-          <w:sz w:val="20"/>
-        </w:rPr>
-        <w:t xml:space="preserve">Times New Roman, </w:t>
-      </w:r>
-      <w:r>
-        <w:rPr>
-          <w:rFonts w:asciiTheme="minorHAnsi" w:hAnsiTheme="minorHAnsi" w:cstheme="minorHAnsi"/>
-          <w:sz w:val="20"/>
-        </w:rPr>
-        <w:t>Calibri</w:t>
-      </w:r>
-      <w:r>
-        <w:rPr>
-          <w:rFonts w:ascii="Whitney Book" w:hAnsi="Whitney Book" w:cs="Arial"/>
-          <w:sz w:val="20"/>
-        </w:rPr>
-        <w:t xml:space="preserve"> or </w:t>
-      </w:r>
-      <w:r>
-        <w:rPr>
-          <w:rFonts w:ascii="Arial" w:hAnsi="Arial" w:cs="Arial"/>
-          <w:sz w:val="20"/>
-        </w:rPr>
-        <w:t>Arial</w:t>
-      </w:r>
-      <w:r>
-        <w:rPr>
-          <w:rFonts w:ascii="Whitney Book" w:hAnsi="Whitney Book" w:cs="Arial"/>
-          <w:i/>
-          <w:sz w:val="20"/>
-        </w:rPr>
-        <w:br/>
-      </w:r>
-    </w:p>
-    <w:p>
-      <w:pPr>
-        <w:spacing w:after="60"/>
-        <w:rPr>
-          <w:rFonts w:ascii="Whitney Book" w:hAnsi="Whitney Book" w:cs="Arial"/>
-          <w:sz w:val="20"/>
-        </w:rPr>
-      </w:pPr>
-      <w:r>
-        <w:rPr>
-          <w:rFonts w:ascii="Whitney Book" w:hAnsi="Whitney Book" w:cs="Arial"/>
-          <w:sz w:val="20"/>
-        </w:rPr>
-        <w:t>_</w:t>
-      </w:r>
-      <w:r>
-        <w:rPr>
-          <w:rFonts w:ascii="Whitney Book" w:hAnsi="Whitney Book" w:cs="Arial"/>
-          <w:sz w:val="20"/>
-          <w:u w:val="single"/>
-        </w:rPr>
-        <w:t xml:space="preserve"> </w:t>
-      </w:r>
-      <w:r>
-        <w:rPr>
-          <w:rFonts w:ascii="Whitney Book" w:hAnsi="Whitney Book" w:cs="Arial"/>
-          <w:sz w:val="20"/>
-          <w:u w:val="single"/>
-        </w:rPr>
-        <w:t>x</w:t>
-      </w:r>
-      <w:r>
-        <w:rPr>
-          <w:rFonts w:ascii="Whitney Book" w:hAnsi="Whitney Book" w:cs="Arial"/>
-          <w:sz w:val="20"/>
-        </w:rPr>
-        <w:t xml:space="preserve">__ My font is a minimum of 10 pt. and maximum of 12 pt. </w:t>
-      </w:r>
-      <w:r>
-        <w:rPr>
-          <w:rFonts w:ascii="Whitney Book" w:hAnsi="Whitney Book" w:cs="Arial"/>
-          <w:i/>
-          <w:iCs/>
-          <w:sz w:val="20"/>
-        </w:rPr>
-        <w:t>(including name and contact information)</w:t>
-      </w:r>
-    </w:p>
-    <w:p>
-      <w:pPr>
-        <w:spacing w:after="60"/>
-        <w:rPr>
-          <w:rFonts w:ascii="Whitney Book" w:hAnsi="Whitney Book" w:cs="Arial"/>
-          <w:sz w:val="20"/>
-        </w:rPr>
-      </w:pPr>
-    </w:p>
-    <w:p>
-      <w:pPr>
-        <w:spacing w:after="60"/>
-        <w:rPr>
-          <w:rFonts w:ascii="Whitney Book" w:hAnsi="Whitney Book" w:cs="Arial"/>
-          <w:sz w:val="20"/>
-        </w:rPr>
-      </w:pPr>
-      <w:r>
-        <w:rPr>
-          <w:rFonts w:ascii="Whitney Book" w:hAnsi="Whitney Book" w:cs="Arial"/>
-          <w:sz w:val="20"/>
-        </w:rPr>
-        <w:t>_</w:t>
-      </w:r>
-      <w:r>
-        <w:rPr>
-          <w:rFonts w:ascii="Whitney Book" w:hAnsi="Whitney Book" w:cs="Arial"/>
-          <w:sz w:val="20"/>
-          <w:u w:val="single"/>
-        </w:rPr>
-        <w:t xml:space="preserve"> </w:t>
-      </w:r>
-      <w:r>
-        <w:rPr>
-          <w:rFonts w:ascii="Whitney Book" w:hAnsi="Whitney Book" w:cs="Arial"/>
-          <w:sz w:val="20"/>
-          <w:u w:val="single"/>
-        </w:rPr>
-        <w:t>x</w:t>
-      </w:r>
-      <w:r>
-        <w:rPr>
-          <w:rFonts w:ascii="Whitney Book" w:hAnsi="Whitney Book" w:cs="Arial"/>
-          <w:sz w:val="20"/>
-        </w:rPr>
-        <w:t>__ I did not overuse italics, underlines or bold</w:t>
-      </w:r>
-    </w:p>
-    <w:p>
-      <w:pPr>
-        <w:spacing w:after="60"/>
-        <w:rPr>
-          <w:rFonts w:ascii="Whitney Book" w:hAnsi="Whitney Book" w:cs="Arial"/>
-          <w:sz w:val="20"/>
-        </w:rPr>
-      </w:pPr>
-    </w:p>
-    <w:p>
-      <w:pPr>
-        <w:spacing w:after="60"/>
-        <w:rPr>
-          <w:rFonts w:ascii="Whitney Book" w:hAnsi="Whitney Book" w:cs="Arial"/>
-          <w:sz w:val="20"/>
-        </w:rPr>
-      </w:pPr>
-      <w:r>
-        <w:rPr>
-          <w:rFonts w:ascii="Whitney Book" w:hAnsi="Whitney Book" w:cs="Arial"/>
-          <w:sz w:val="20"/>
-        </w:rPr>
-        <w:t>_</w:t>
-      </w:r>
-      <w:r>
-        <w:rPr>
-          <w:rFonts w:ascii="Whitney Book" w:hAnsi="Whitney Book" w:cs="Arial"/>
-          <w:sz w:val="20"/>
-          <w:u w:val="single"/>
-        </w:rPr>
-        <w:t xml:space="preserve"> </w:t>
-      </w:r>
-      <w:r>
-        <w:rPr>
-          <w:rFonts w:ascii="Whitney Book" w:hAnsi="Whitney Book" w:cs="Arial"/>
-          <w:sz w:val="20"/>
-          <w:u w:val="single"/>
-        </w:rPr>
-        <w:t>x</w:t>
-      </w:r>
-      <w:r>
-        <w:rPr>
-          <w:rFonts w:ascii="Whitney Book" w:hAnsi="Whitney Book" w:cs="Arial"/>
-          <w:sz w:val="20"/>
-        </w:rPr>
-        <w:t>__ I have sufficient white space</w:t>
-      </w:r>
-    </w:p>
-    <w:p>
-      <w:pPr>
-        <w:spacing w:after="60"/>
-        <w:rPr>
-          <w:rFonts w:ascii="Whitney Book" w:hAnsi="Whitney Book" w:cs="Arial"/>
-          <w:sz w:val="20"/>
-        </w:rPr>
-      </w:pPr>
-    </w:p>
-    <w:p>
-      <w:pPr>
-        <w:spacing w:after="60"/>
-        <w:rPr>
-          <w:rFonts w:ascii="Whitney Book" w:hAnsi="Whitney Book" w:cs="Arial"/>
-          <w:sz w:val="20"/>
-          <w:u w:val="single"/>
-        </w:rPr>
-      </w:pPr>
-      <w:r>
-        <w:rPr>
-          <w:rFonts w:ascii="Whitney Book" w:hAnsi="Whitney Book" w:cs="Arial"/>
-          <w:sz w:val="20"/>
-        </w:rPr>
-        <w:t>_</w:t>
-      </w:r>
-      <w:r>
-        <w:rPr>
-          <w:rFonts w:ascii="Whitney Book" w:hAnsi="Whitney Book" w:cs="Arial"/>
-          <w:sz w:val="20"/>
-          <w:u w:val="single"/>
-        </w:rPr>
-        <w:t xml:space="preserve"> </w:t>
-      </w:r>
-      <w:r>
-        <w:rPr>
-          <w:rFonts w:ascii="Whitney Book" w:hAnsi="Whitney Book" w:cs="Arial"/>
-          <w:sz w:val="20"/>
-          <w:u w:val="single"/>
-        </w:rPr>
-        <w:t>x</w:t>
-      </w:r>
-      <w:r>
-        <w:rPr>
-          <w:rFonts w:ascii="Whitney Book" w:hAnsi="Whitney Book" w:cs="Arial"/>
-          <w:sz w:val="20"/>
-        </w:rPr>
-        <w:t>__ My section headers are written as below and in this order:</w:t>
-      </w:r>
-    </w:p>
-    <w:p>
-      <w:pPr>
-        <w:spacing w:after="60"/>
-        <w:ind w:left="1051"/>
-        <w:rPr>
-          <w:rFonts w:ascii="Whitney Book" w:hAnsi="Whitney Book" w:cs="Arial"/>
-          <w:sz w:val="20"/>
-          <w:u w:val="single"/>
-        </w:rPr>
-      </w:pPr>
-      <w:r>
-        <w:rPr>
-          <w:rFonts w:ascii="Whitney Book" w:hAnsi="Whitney Book" w:cs="Arial"/>
-          <w:sz w:val="20"/>
-        </w:rPr>
-        <w:t>EDUCATION</w:t>
-      </w:r>
-    </w:p>
-    <w:p>
-      <w:pPr>
-        <w:spacing w:after="60"/>
-        <w:ind w:left="1051"/>
-        <w:rPr>
-          <w:rFonts w:ascii="Whitney Book" w:hAnsi="Whitney Book" w:cs="Arial"/>
-          <w:sz w:val="20"/>
-          <w:u w:val="single"/>
-        </w:rPr>
-      </w:pPr>
-      <w:r>
-        <w:rPr>
-          <w:rFonts w:ascii="Whitney Book" w:hAnsi="Whitney Book" w:cs="Arial"/>
-          <w:sz w:val="20"/>
-        </w:rPr>
-        <w:t>EXPERIENCE</w:t>
-      </w:r>
-    </w:p>
-    <w:p>
-      <w:pPr>
-        <w:spacing w:after="60"/>
-        <w:ind w:left="1051"/>
-        <w:rPr>
-          <w:rFonts w:ascii="Whitney Book" w:hAnsi="Whitney Book" w:cs="Arial"/>
-          <w:sz w:val="20"/>
-          <w:u w:val="single"/>
-        </w:rPr>
-      </w:pPr>
-      <w:r>
-        <w:rPr>
-          <w:rFonts w:ascii="Whitney Book" w:hAnsi="Whitney Book" w:cs="Arial"/>
-          <w:sz w:val="20"/>
-        </w:rPr>
-        <w:t xml:space="preserve">ADDITIONAL </w:t>
-      </w:r>
-      <w:r>
-        <w:rPr>
-          <w:rFonts w:ascii="Whitney Book" w:hAnsi="Whitney Book" w:cs="Arial"/>
-          <w:i/>
-          <w:sz w:val="20"/>
-        </w:rPr>
-        <w:t>(this section is optional, but highly recommended)</w:t>
-      </w:r>
-      <w:r>
-        <w:rPr>
-          <w:rFonts w:ascii="Whitney Book" w:hAnsi="Whitney Book" w:cs="Arial"/>
-          <w:i/>
-          <w:sz w:val="20"/>
-        </w:rPr>
-        <w:br/>
-      </w:r>
-    </w:p>
-    <w:p>
-      <w:pPr>
-        <w:spacing w:after="60"/>
-        <w:rPr>
-          <w:rFonts w:ascii="Whitney Book" w:hAnsi="Whitney Book" w:cs="Arial"/>
-          <w:b/>
-          <w:sz w:val="20"/>
-        </w:rPr>
-      </w:pPr>
-      <w:r>
-        <w:rPr>
-          <w:rFonts w:ascii="Whitney Book" w:hAnsi="Whitney Book" w:cs="Arial"/>
-          <w:sz w:val="20"/>
-        </w:rPr>
-        <w:t>_</w:t>
-      </w:r>
-      <w:r>
-        <w:rPr>
-          <w:rFonts w:ascii="Whitney Book" w:hAnsi="Whitney Book" w:cs="Arial"/>
-          <w:sz w:val="20"/>
-          <w:u w:val="single"/>
-        </w:rPr>
-        <w:t xml:space="preserve"> </w:t>
-      </w:r>
-      <w:r>
-        <w:rPr>
-          <w:rFonts w:ascii="Whitney Book" w:hAnsi="Whitney Book" w:cs="Arial"/>
-          <w:sz w:val="20"/>
-          <w:u w:val="single"/>
-        </w:rPr>
-        <w:t>x</w:t>
-      </w:r>
-      <w:r>
-        <w:rPr>
-          <w:rFonts w:ascii="Whitney Book" w:hAnsi="Whitney Book" w:cs="Arial"/>
-          <w:sz w:val="20"/>
-        </w:rPr>
-        <w:t xml:space="preserve">__ I titled the </w:t>
-      </w:r>
-      <w:proofErr w:type="gramStart"/>
-      <w:r>
-        <w:rPr>
-          <w:rFonts w:ascii="Whitney Book" w:hAnsi="Whitney Book" w:cs="Arial"/>
-          <w:sz w:val="20"/>
-        </w:rPr>
-        <w:t>school</w:t>
-      </w:r>
-      <w:proofErr w:type="gramEnd"/>
-      <w:r>
-        <w:rPr>
-          <w:rFonts w:ascii="Whitney Book" w:hAnsi="Whitney Book" w:cs="Arial"/>
-          <w:sz w:val="20"/>
-        </w:rPr>
-        <w:t xml:space="preserve"> name properly: </w:t>
-      </w:r>
-      <w:r>
-        <w:rPr>
-          <w:rFonts w:ascii="Whitney Book" w:hAnsi="Whitney Book" w:cs="Arial"/>
-          <w:b/>
-          <w:sz w:val="20"/>
-        </w:rPr>
-        <w:t>UCLA ANDERSON SCHOOL OF MANAGEMENT</w:t>
-      </w:r>
-    </w:p>
-    <w:p>
-      <w:pPr>
-        <w:spacing w:after="60"/>
-        <w:rPr>
-          <w:rFonts w:ascii="Whitney Book" w:hAnsi="Whitney Book" w:cs="Arial"/>
-          <w:b/>
-          <w:sz w:val="20"/>
-        </w:rPr>
-      </w:pPr>
-    </w:p>
-    <w:p>
-      <w:pPr>
-        <w:spacing w:after="60"/>
-        <w:rPr>
-          <w:rFonts w:ascii="Whitney Book" w:hAnsi="Whitney Book" w:cs="Arial"/>
-          <w:b/>
-          <w:sz w:val="20"/>
-        </w:rPr>
-      </w:pPr>
-      <w:r>
-        <w:rPr>
-          <w:rFonts w:ascii="Whitney Book" w:hAnsi="Whitney Book" w:cs="Arial"/>
-          <w:sz w:val="20"/>
-        </w:rPr>
-        <w:t>_</w:t>
-      </w:r>
-      <w:r>
-        <w:rPr>
-          <w:rFonts w:ascii="Whitney Book" w:hAnsi="Whitney Book" w:cs="Arial"/>
-          <w:sz w:val="20"/>
-          <w:u w:val="single"/>
-        </w:rPr>
-        <w:t xml:space="preserve"> </w:t>
-      </w:r>
-      <w:r>
-        <w:rPr>
-          <w:rFonts w:ascii="Whitney Book" w:hAnsi="Whitney Book" w:cs="Arial"/>
-          <w:sz w:val="20"/>
-          <w:u w:val="single"/>
-        </w:rPr>
-        <w:t>x</w:t>
-      </w:r>
-      <w:r>
-        <w:rPr>
-          <w:rFonts w:ascii="Whitney Book" w:hAnsi="Whitney Book" w:cs="Arial"/>
-          <w:sz w:val="20"/>
-        </w:rPr>
-        <w:t xml:space="preserve">__ After </w:t>
-      </w:r>
-      <w:proofErr w:type="gramStart"/>
-      <w:r>
-        <w:rPr>
-          <w:rFonts w:ascii="Whitney Book" w:hAnsi="Whitney Book" w:cs="Arial"/>
-          <w:sz w:val="20"/>
-        </w:rPr>
-        <w:t>M.B.A .</w:t>
-      </w:r>
-      <w:proofErr w:type="gramEnd"/>
-      <w:r>
-        <w:rPr>
-          <w:rFonts w:ascii="Whitney Book" w:hAnsi="Whitney Book" w:cs="Arial"/>
-          <w:sz w:val="20"/>
-        </w:rPr>
-        <w:t xml:space="preserve">, I have added “Full-Time Program” </w:t>
-      </w:r>
-    </w:p>
-    <w:p>
-      <w:pPr>
-        <w:spacing w:after="60"/>
-        <w:rPr>
-          <w:rFonts w:ascii="Whitney Book" w:hAnsi="Whitney Book" w:cs="Arial"/>
-          <w:b/>
-          <w:sz w:val="20"/>
-        </w:rPr>
-      </w:pPr>
-    </w:p>
-    <w:p>
-      <w:pPr>
-        <w:spacing w:after="60"/>
-        <w:rPr>
-          <w:rFonts w:ascii="Whitney Book" w:hAnsi="Whitney Book" w:cs="Arial"/>
-          <w:sz w:val="20"/>
-          <w:u w:val="single"/>
-        </w:rPr>
-      </w:pPr>
-      <w:r>
-        <w:rPr>
-          <w:rFonts w:ascii="Whitney Book" w:hAnsi="Whitney Book" w:cs="Arial"/>
-          <w:sz w:val="20"/>
-        </w:rPr>
-        <w:t>_</w:t>
-      </w:r>
-      <w:r>
-        <w:rPr>
-          <w:rFonts w:ascii="Whitney Book" w:hAnsi="Whitney Book" w:cs="Arial"/>
-          <w:sz w:val="20"/>
-          <w:u w:val="single"/>
-        </w:rPr>
-        <w:t xml:space="preserve"> </w:t>
-      </w:r>
-      <w:r>
-        <w:rPr>
-          <w:rFonts w:ascii="Whitney Book" w:hAnsi="Whitney Book" w:cs="Arial"/>
-          <w:sz w:val="20"/>
-          <w:u w:val="single"/>
-        </w:rPr>
-        <w:t>x</w:t>
-      </w:r>
-      <w:r>
-        <w:rPr>
-          <w:rFonts w:ascii="Whitney Book" w:hAnsi="Whitney Book" w:cs="Arial"/>
-          <w:sz w:val="20"/>
-        </w:rPr>
-        <w:t xml:space="preserve">__ My contact information—name, address (optional), phone, email—is centered at the top of the </w:t>
-      </w:r>
-      <w:r>
-        <w:rPr>
-          <w:rFonts w:ascii="Whitney Book" w:hAnsi="Whitney Book" w:cs="Arial"/>
-          <w:sz w:val="20"/>
-        </w:rPr>
-        <w:br/>
-        <w:t xml:space="preserve">         resume</w:t>
-      </w:r>
-      <w:r>
-        <w:rPr>
-          <w:rFonts w:ascii="Whitney Book" w:hAnsi="Whitney Book" w:cs="Arial"/>
-          <w:sz w:val="20"/>
-        </w:rPr>
-        <w:br/>
-      </w:r>
-    </w:p>
-    <w:p>
-      <w:pPr>
-        <w:spacing w:after="60"/>
-        <w:rPr>
-          <w:rFonts w:ascii="Whitney Book" w:hAnsi="Whitney Book" w:cs="Arial"/>
-          <w:sz w:val="20"/>
-        </w:rPr>
-      </w:pPr>
-      <w:r>
-        <w:rPr>
-          <w:rFonts w:ascii="Whitney Book" w:hAnsi="Whitney Book" w:cs="Arial"/>
-          <w:sz w:val="20"/>
-        </w:rPr>
-        <w:t>_</w:t>
-      </w:r>
-      <w:r>
-        <w:rPr>
-          <w:rFonts w:ascii="Whitney Book" w:hAnsi="Whitney Book" w:cs="Arial"/>
-          <w:sz w:val="20"/>
-          <w:u w:val="single"/>
-        </w:rPr>
-        <w:t xml:space="preserve"> </w:t>
-      </w:r>
-      <w:r>
-        <w:rPr>
-          <w:rFonts w:ascii="Whitney Book" w:hAnsi="Whitney Book" w:cs="Arial"/>
-          <w:sz w:val="20"/>
-          <w:u w:val="single"/>
-        </w:rPr>
-        <w:t>x</w:t>
-      </w:r>
-      <w:r>
-        <w:rPr>
-          <w:rFonts w:ascii="Whitney Book" w:hAnsi="Whitney Book" w:cs="Arial"/>
-          <w:sz w:val="20"/>
-        </w:rPr>
-        <w:t>__ I used my Anderson email address (</w:t>
-      </w:r>
-      <w:r>
-        <w:rPr>
-          <w:rFonts w:ascii="Whitney Book" w:hAnsi="Whitney Book" w:cs="Arial"/>
-          <w:i/>
-          <w:sz w:val="20"/>
-        </w:rPr>
-        <w:t xml:space="preserve">first.last.year@anderson.ucla.edu), </w:t>
-      </w:r>
-      <w:r>
-        <w:rPr>
-          <w:rFonts w:ascii="Whitney Book" w:hAnsi="Whitney Book" w:cs="Arial"/>
-          <w:sz w:val="20"/>
-        </w:rPr>
-        <w:t>but it is not hyperlinked</w:t>
-      </w:r>
-    </w:p>
-    <w:p>
-      <w:pPr>
-        <w:spacing w:after="60"/>
-        <w:rPr>
-          <w:rFonts w:ascii="Whitney Book" w:hAnsi="Whitney Book" w:cs="Arial"/>
-          <w:sz w:val="20"/>
-        </w:rPr>
-      </w:pPr>
-      <w:r>
-        <w:rPr>
-          <w:rFonts w:ascii="Whitney Book" w:hAnsi="Whitney Book" w:cs="Arial"/>
-          <w:sz w:val="20"/>
-        </w:rPr>
-        <w:br/>
-      </w:r>
-      <w:r>
-        <w:rPr>
-          <w:rFonts w:ascii="Whitney Book" w:hAnsi="Whitney Book" w:cs="Arial"/>
-          <w:sz w:val="20"/>
-          <w:u w:val="single"/>
-        </w:rPr>
-        <w:t>_</w:t>
-      </w:r>
-      <w:r>
-        <w:rPr>
-          <w:rFonts w:ascii="Whitney Book" w:hAnsi="Whitney Book" w:cs="Arial"/>
-          <w:sz w:val="20"/>
-          <w:u w:val="single"/>
-        </w:rPr>
-        <w:t xml:space="preserve"> </w:t>
-      </w:r>
-      <w:r>
-        <w:rPr>
-          <w:rFonts w:ascii="Whitney Book" w:hAnsi="Whitney Book" w:cs="Arial"/>
-          <w:sz w:val="20"/>
-          <w:u w:val="single"/>
-        </w:rPr>
-        <w:t>x</w:t>
-      </w:r>
-      <w:r>
-        <w:rPr>
-          <w:rFonts w:ascii="Whitney Book" w:hAnsi="Whitney Book" w:cs="Arial"/>
-          <w:sz w:val="20"/>
-          <w:u w:val="single"/>
-        </w:rPr>
-        <w:t>__</w:t>
-      </w:r>
-      <w:r>
-        <w:rPr>
-          <w:rFonts w:ascii="Whitney Book" w:hAnsi="Whitney Book" w:cs="Arial"/>
-          <w:sz w:val="20"/>
-        </w:rPr>
-        <w:t xml:space="preserve"> I varied my verbs at the beginning of each bullet</w:t>
-      </w:r>
-    </w:p>
-    <w:p>
-      <w:pPr>
-        <w:spacing w:after="60"/>
-        <w:rPr>
-          <w:rFonts w:ascii="Whitney Book" w:hAnsi="Whitney Book" w:cs="Arial"/>
-          <w:sz w:val="20"/>
-        </w:rPr>
-      </w:pPr>
-    </w:p>
-    <w:p>
-      <w:pPr>
-        <w:spacing w:after="60"/>
-        <w:rPr>
-          <w:rFonts w:ascii="Whitney Book" w:hAnsi="Whitney Book" w:cs="Arial"/>
-          <w:sz w:val="20"/>
-        </w:rPr>
-      </w:pPr>
-      <w:r>
-        <w:rPr>
-          <w:rFonts w:ascii="Whitney Book" w:hAnsi="Whitney Book" w:cs="Arial"/>
-          <w:sz w:val="20"/>
-        </w:rPr>
-        <w:t>_</w:t>
-      </w:r>
-      <w:r>
-        <w:rPr>
-          <w:rFonts w:ascii="Whitney Book" w:hAnsi="Whitney Book" w:cs="Arial"/>
-          <w:sz w:val="20"/>
-          <w:u w:val="single"/>
-        </w:rPr>
-        <w:t xml:space="preserve"> </w:t>
-      </w:r>
-      <w:r>
-        <w:rPr>
-          <w:rFonts w:ascii="Whitney Book" w:hAnsi="Whitney Book" w:cs="Arial"/>
-          <w:sz w:val="20"/>
-          <w:u w:val="single"/>
-        </w:rPr>
-        <w:t>x</w:t>
-      </w:r>
-      <w:r>
-        <w:rPr>
-          <w:rFonts w:ascii="Whitney Book" w:hAnsi="Whitney Book" w:cs="Arial"/>
-          <w:sz w:val="20"/>
-        </w:rPr>
-        <w:t>__ My dates and locations are right justified</w:t>
-      </w:r>
-    </w:p>
-    <w:p>
-      <w:pPr>
-        <w:spacing w:after="60"/>
-        <w:rPr>
-          <w:rFonts w:ascii="Whitney Book" w:hAnsi="Whitney Book" w:cs="Arial"/>
-          <w:sz w:val="20"/>
-        </w:rPr>
-      </w:pPr>
-    </w:p>
-    <w:p>
-      <w:pPr>
-        <w:spacing w:after="60"/>
-        <w:rPr>
-          <w:rFonts w:ascii="Whitney Book" w:hAnsi="Whitney Book" w:cs="Arial"/>
-          <w:sz w:val="20"/>
-          <w:u w:val="single"/>
-        </w:rPr>
-      </w:pPr>
-      <w:r>
-        <w:rPr>
-          <w:rFonts w:ascii="Whitney Book" w:hAnsi="Whitney Book" w:cs="Arial"/>
-          <w:sz w:val="20"/>
-        </w:rPr>
-        <w:t>_</w:t>
-      </w:r>
-      <w:r>
-        <w:rPr>
-          <w:rFonts w:ascii="Whitney Book" w:hAnsi="Whitney Book" w:cs="Arial"/>
-          <w:sz w:val="20"/>
-          <w:u w:val="single"/>
-        </w:rPr>
-        <w:t xml:space="preserve"> </w:t>
-      </w:r>
-      <w:r>
-        <w:rPr>
-          <w:rFonts w:ascii="Whitney Book" w:hAnsi="Whitney Book" w:cs="Arial"/>
-          <w:sz w:val="20"/>
-          <w:u w:val="single"/>
-        </w:rPr>
-        <w:t>x</w:t>
-      </w:r>
-      <w:r>
-        <w:rPr>
-          <w:rFonts w:ascii="Whitney Book" w:hAnsi="Whitney Book" w:cs="Arial"/>
-          <w:sz w:val="20"/>
-        </w:rPr>
-        <w:t>__ My dates are in reverse chronological order</w:t>
-      </w:r>
-      <w:r>
-        <w:rPr>
-          <w:rFonts w:ascii="Whitney Book" w:hAnsi="Whitney Book" w:cs="Arial"/>
-          <w:sz w:val="20"/>
-        </w:rPr>
-        <w:br/>
-      </w:r>
-    </w:p>
-    <w:p>
-      <w:pPr>
-        <w:spacing w:after="60"/>
-        <w:ind w:left="540" w:hanging="540"/>
-        <w:rPr>
-          <w:rFonts w:ascii="Whitney Book" w:hAnsi="Whitney Book" w:cs="Arial"/>
-          <w:sz w:val="20"/>
-        </w:rPr>
-      </w:pPr>
-      <w:r>
-        <w:rPr>
-          <w:rFonts w:ascii="Whitney Book" w:hAnsi="Whitney Book" w:cs="Arial"/>
-          <w:sz w:val="20"/>
-        </w:rPr>
-        <w:t>_</w:t>
-      </w:r>
-      <w:r>
-        <w:rPr>
-          <w:rFonts w:ascii="Whitney Book" w:hAnsi="Whitney Book" w:cs="Arial"/>
-          <w:sz w:val="20"/>
-          <w:u w:val="single"/>
-        </w:rPr>
-        <w:t xml:space="preserve"> </w:t>
-      </w:r>
-      <w:r>
-        <w:rPr>
-          <w:rFonts w:ascii="Whitney Book" w:hAnsi="Whitney Book" w:cs="Arial"/>
-          <w:sz w:val="20"/>
-          <w:u w:val="single"/>
-        </w:rPr>
-        <w:t>x</w:t>
-      </w:r>
-      <w:r>
-        <w:rPr>
-          <w:rFonts w:ascii="Whitney Book" w:hAnsi="Whitney Book" w:cs="Arial"/>
-          <w:sz w:val="20"/>
-        </w:rPr>
-        <w:t>__ In the Anderson section, I listed clubs I plan on joining and left space for leadership position</w:t>
-      </w:r>
-    </w:p>
-    <w:p>
-      <w:pPr>
-        <w:spacing w:after="60"/>
-        <w:ind w:left="540" w:hanging="540"/>
-        <w:rPr>
-          <w:rFonts w:ascii="Whitney Book" w:hAnsi="Whitney Book" w:cs="Arial"/>
-          <w:sz w:val="20"/>
-        </w:rPr>
-      </w:pPr>
-    </w:p>
-    <w:p>
-      <w:pPr>
-        <w:spacing w:after="60"/>
-        <w:ind w:left="540" w:hanging="540"/>
-        <w:rPr>
-          <w:rFonts w:ascii="Whitney Book" w:hAnsi="Whitney Book" w:cs="Arial"/>
-          <w:sz w:val="20"/>
-        </w:rPr>
-        <w:sectPr>
-          <w:footerReference w:type="default" r:id="rId7"/>
-          <w:headerReference w:type="first" r:id="rId8"/>
-          <w:footerReference w:type="first" r:id="rId9"/>
-          <w:pgSz w:w="12240" w:h="15840" w:code="1"/>
-          <w:pgMar w:top="1080" w:right="1080" w:bottom="720" w:left="1080" w:header="720" w:footer="288" w:gutter="0"/>
-          <w:cols w:space="720"/>
-          <w:titlePg/>
-          <w:docGrid w:linePitch="326"/>
-        </w:sectPr>
-      </w:pPr>
-      <w:r>
-        <w:rPr>
-          <w:rFonts w:ascii="Whitney Book" w:hAnsi="Whitney Book" w:cs="Arial"/>
-          <w:sz w:val="20"/>
-        </w:rPr>
-        <w:t>_</w:t>
-      </w:r>
-      <w:r>
-        <w:rPr>
-          <w:rFonts w:ascii="Whitney Book" w:hAnsi="Whitney Book" w:cs="Arial"/>
-          <w:sz w:val="20"/>
-          <w:u w:val="single"/>
-        </w:rPr>
-        <w:t xml:space="preserve"> </w:t>
-      </w:r>
-      <w:r>
-        <w:rPr>
-          <w:rFonts w:ascii="Whitney Book" w:hAnsi="Whitney Book" w:cs="Arial"/>
-          <w:sz w:val="20"/>
-          <w:u w:val="single"/>
-        </w:rPr>
-        <w:t>x</w:t>
-      </w:r>
-      <w:r>
-        <w:rPr>
-          <w:rFonts w:ascii="Whitney Book" w:hAnsi="Whitney Book" w:cs="Arial"/>
-          <w:sz w:val="20"/>
-        </w:rPr>
-        <w:t xml:space="preserve">__ </w:t>
-      </w:r>
-      <w:r>
-        <w:rPr>
-          <w:rFonts w:ascii="Whitney Book" w:hAnsi="Whitney Book" w:cs="Arial"/>
-          <w:sz w:val="20"/>
-        </w:rPr>
-        <w:t>I customized the author of this document in Word to reflect my name (</w:t>
-      </w:r>
-      <w:hyperlink r:id="rId10" w:history="1">
-        <w:r>
-          <w:rPr>
-            <w:rStyle w:val="Hyperlink"/>
-            <w:rFonts w:ascii="Whitney Book" w:hAnsi="Whitney Book" w:cs="Arial"/>
-            <w:sz w:val="20"/>
-          </w:rPr>
-          <w:t>PC Instructions</w:t>
-        </w:r>
-      </w:hyperlink>
-      <w:r>
-        <w:rPr>
-          <w:rFonts w:ascii="Whitney Book" w:hAnsi="Whitney Book" w:cs="Arial"/>
-          <w:sz w:val="20"/>
-        </w:rPr>
-        <w:t xml:space="preserve">, </w:t>
-      </w:r>
-      <w:hyperlink r:id="rId11" w:history="1">
-        <w:r>
-          <w:rPr>
-            <w:rStyle w:val="Hyperlink"/>
-            <w:rFonts w:ascii="Whitney Book" w:hAnsi="Whitney Book" w:cs="Arial"/>
-            <w:sz w:val="20"/>
-          </w:rPr>
-          <w:t>Mac In</w:t>
-        </w:r>
-        <w:r>
-          <w:rPr>
-            <w:rStyle w:val="Hyperlink"/>
-            <w:rFonts w:ascii="Whitney Book" w:hAnsi="Whitney Book" w:cs="Arial"/>
-            <w:sz w:val="20"/>
-          </w:rPr>
-          <w:t>s</w:t>
-        </w:r>
-        <w:r>
-          <w:rPr>
-            <w:rStyle w:val="Hyperlink"/>
-            <w:rFonts w:ascii="Whitney Book" w:hAnsi="Whitney Book" w:cs="Arial"/>
-            <w:sz w:val="20"/>
-          </w:rPr>
-          <w:t>tructions</w:t>
-        </w:r>
-      </w:hyperlink>
-      <w:r>
-        <w:rPr>
-          <w:rFonts w:ascii="Whitney Book" w:hAnsi="Whitney Book" w:cs="Arial"/>
-          <w:sz w:val="20"/>
-        </w:rPr>
-        <w:t>)</w:t>
-      </w:r>
-    </w:p>
-    <w:p>
-      <w:pPr>
-        <w:tabs>
-          <w:tab w:val="right" w:pos="10800"/>
-        </w:tabs>
-        <w:jc w:val="center"/>
-        <w:rPr>
-          <w:rFonts w:ascii="Times New Roman" w:hAnsi="Times New Roman"/>
-          <w:b/>
-        </w:rPr>
-      </w:pPr>
-      <w:r>
-        <w:rPr>
-          <w:rFonts w:ascii="Times New Roman" w:hAnsi="Times New Roman"/>
-          <w:b/>
-        </w:rPr>
-        <w:lastRenderedPageBreak/>
+        </w:rPr>
         <w:t>JUDY WANG</w:t>
       </w:r>
     </w:p>
@@ -1757,7 +686,14 @@
           <w:rFonts w:ascii="Times New Roman" w:hAnsi="Times New Roman"/>
           <w:sz w:val="20"/>
         </w:rPr>
-        <w:t xml:space="preserve">Led a team of 6 software engineers </w:t>
+        <w:t xml:space="preserve">Managed </w:t>
+      </w:r>
+      <w:r>
+        <w:rPr>
+          <w:rFonts w:ascii="Times New Roman" w:hAnsi="Times New Roman"/>
+          <w:sz w:val="20"/>
+        </w:rPr>
+        <w:t xml:space="preserve">a team of 6 software engineers </w:t>
       </w:r>
       <w:r>
         <w:rPr>
@@ -2332,72 +1268,21 @@
           <w:rFonts w:ascii="Times New Roman" w:hAnsi="Times New Roman"/>
           <w:sz w:val="20"/>
         </w:rPr>
-        <w:t>Led the international go-to-market</w:t>
-      </w:r>
-      <w:r>
-        <w:rPr>
-          <w:rFonts w:ascii="Times New Roman" w:hAnsi="Times New Roman"/>
-          <w:sz w:val="20"/>
-        </w:rPr>
-        <w:t xml:space="preserve"> team </w:t>
-      </w:r>
-      <w:r>
-        <w:rPr>
-          <w:rFonts w:ascii="Times New Roman" w:hAnsi="Times New Roman"/>
-          <w:sz w:val="20"/>
-        </w:rPr>
-        <w:t xml:space="preserve">in to educate APJ </w:t>
-      </w:r>
-      <w:r>
-        <w:rPr>
-          <w:rFonts w:ascii="Times New Roman" w:hAnsi="Times New Roman"/>
-          <w:sz w:val="20"/>
-        </w:rPr>
-        <w:t xml:space="preserve">educate </w:t>
-      </w:r>
-      <w:proofErr w:type="spellStart"/>
-      <w:r>
-        <w:rPr>
-          <w:rFonts w:ascii="Times New Roman" w:hAnsi="Times New Roman"/>
-          <w:sz w:val="20"/>
-        </w:rPr>
-        <w:t>sales</w:t>
-      </w:r>
-      <w:r>
-        <w:rPr>
-          <w:rFonts w:ascii="Times New Roman" w:hAnsi="Times New Roman"/>
-          <w:sz w:val="20"/>
-        </w:rPr>
-        <w:t xml:space="preserve">, </w:t>
-      </w:r>
-      <w:proofErr w:type="spellEnd"/>
-      <w:r>
-        <w:rPr>
-          <w:rFonts w:ascii="Times New Roman" w:hAnsi="Times New Roman"/>
-          <w:sz w:val="20"/>
-        </w:rPr>
-        <w:t xml:space="preserve">which </w:t>
-      </w:r>
-      <w:r>
-        <w:rPr>
-          <w:rFonts w:ascii="Times New Roman" w:hAnsi="Times New Roman"/>
-          <w:sz w:val="20"/>
-        </w:rPr>
-        <w:t xml:space="preserve">doubled database sales in </w:t>
-      </w:r>
-      <w:r>
-        <w:rPr>
-          <w:rFonts w:ascii="Times New Roman" w:hAnsi="Times New Roman"/>
-          <w:sz w:val="20"/>
-        </w:rPr>
-        <w:t>Japan and Korea</w:t>
-      </w:r>
-      <w:r>
-        <w:rPr>
-          <w:rFonts w:ascii="Times New Roman" w:hAnsi="Times New Roman"/>
-          <w:sz w:val="20"/>
-        </w:rPr>
-        <w:t xml:space="preserve"> within 6 months</w:t>
+        <w:t xml:space="preserve">Doubled database sales in Japan and Korea within 6 months by leading </w:t>
+      </w:r>
+      <w:r>
+        <w:rPr>
+          <w:rFonts w:ascii="Times New Roman" w:hAnsi="Times New Roman"/>
+          <w:sz w:val="20"/>
+        </w:rPr>
+        <w:t xml:space="preserve">international </w:t>
+      </w:r>
+      <w:r>
+        <w:rPr>
+          <w:rFonts w:ascii="Times New Roman" w:hAnsi="Times New Roman"/>
+          <w:sz w:val="20"/>
+        </w:rPr>
+        <w:t>sales enablement training sessions</w:t>
       </w:r>
     </w:p>
     <w:p>
@@ -2703,7 +1588,14 @@
           <w:rFonts w:ascii="Times New Roman" w:hAnsi="Times New Roman"/>
           <w:sz w:val="20"/>
         </w:rPr>
-        <w:t xml:space="preserve">Led a team of 10 engineers and 2 product designers </w:t>
+        <w:t xml:space="preserve">Led </w:t>
+      </w:r>
+      <w:r>
+        <w:rPr>
+          <w:rFonts w:ascii="Times New Roman" w:hAnsi="Times New Roman"/>
+          <w:sz w:val="20"/>
+        </w:rPr>
+        <w:t xml:space="preserve">a team of 10 engineers and 2 product designers </w:t>
       </w:r>
       <w:r>
         <w:rPr>
@@ -2731,14 +1623,7 @@
           <w:rFonts w:ascii="Times New Roman" w:hAnsi="Times New Roman"/>
           <w:sz w:val="20"/>
         </w:rPr>
-        <w:t xml:space="preserve">ing </w:t>
-      </w:r>
-      <w:r>
-        <w:rPr>
-          <w:rFonts w:ascii="Times New Roman" w:hAnsi="Times New Roman"/>
-          <w:sz w:val="20"/>
-        </w:rPr>
-        <w:t xml:space="preserve">ARR </w:t>
+        <w:t xml:space="preserve">ing ARR </w:t>
       </w:r>
       <w:r>
         <w:rPr>
@@ -2998,7 +1883,35 @@
           <w:rFonts w:ascii="Times New Roman" w:hAnsi="Times New Roman"/>
           <w:sz w:val="20"/>
         </w:rPr>
-        <w:t>In partnership with Dick's Sporting Goods discussing on hybrid cloud strategy to an audience of thousands. (</w:t>
+        <w:t xml:space="preserve">In partnership with Dick's Sporting Goods discussing on hybrid cloud strategy to an audience of </w:t>
+      </w:r>
+      <w:r>
+        <w:rPr>
+          <w:rFonts w:ascii="Times New Roman" w:hAnsi="Times New Roman"/>
+          <w:sz w:val="20"/>
+        </w:rPr>
+        <w:t>4000+</w:t>
+      </w:r>
+      <w:r>
+        <w:rPr>
+          <w:rFonts w:ascii="Times New Roman" w:hAnsi="Times New Roman"/>
+          <w:sz w:val="20"/>
+        </w:rPr>
+        <w:t xml:space="preserve">. </w:t>
+      </w:r>
+      <w:r>
+        <w:rPr>
+          <w:rFonts w:ascii="Times New Roman" w:hAnsi="Times New Roman"/>
+          <w:sz w:val="20"/>
+        </w:rPr>
+        <w:br/>
+      </w:r>
+      <w:r>
+        <w:rPr>
+          <w:rFonts w:ascii="Times New Roman" w:hAnsi="Times New Roman"/>
+          <w:sz w:val="20"/>
+        </w:rPr>
+        <w:t>(</w:t>
       </w:r>
       <w:proofErr w:type="gramStart"/>
       <w:r>
@@ -3014,16 +1927,23 @@
           <w:rFonts w:ascii="Times New Roman" w:hAnsi="Times New Roman"/>
           <w:sz w:val="20"/>
         </w:rPr>
-        <w:t>: "</w:t>
-      </w:r>
-      <w:hyperlink r:id="rId12" w:history="1">
+        <w:t xml:space="preserve">: </w:t>
+      </w:r>
+      <w:r>
+        <w:rPr>
+          <w:rFonts w:ascii="Times New Roman" w:hAnsi="Times New Roman"/>
+          <w:sz w:val="20"/>
+        </w:rPr>
+        <w:t>"</w:t>
+      </w:r>
+      <w:hyperlink r:id="rId7" w:history="1">
         <w:r>
           <w:rPr>
             <w:rStyle w:val="Hyperlink"/>
             <w:rFonts w:ascii="Times New Roman" w:hAnsi="Times New Roman"/>
             <w:sz w:val="20"/>
           </w:rPr>
-          <w:t xml:space="preserve">Judy </w:t>
+          <w:t>judywang.me/s1p-ke</w:t>
         </w:r>
         <w:r>
           <w:rPr>
@@ -3031,7 +1951,7 @@
             <w:rFonts w:ascii="Times New Roman" w:hAnsi="Times New Roman"/>
             <w:sz w:val="20"/>
           </w:rPr>
-          <w:t>W</w:t>
+          <w:t>y</w:t>
         </w:r>
         <w:r>
           <w:rPr>
@@ -3039,43 +1959,7 @@
             <w:rFonts w:ascii="Times New Roman" w:hAnsi="Times New Roman"/>
             <w:sz w:val="20"/>
           </w:rPr>
-          <w:t xml:space="preserve">ang, Jay </w:t>
-        </w:r>
-        <w:proofErr w:type="spellStart"/>
-        <w:r>
-          <w:rPr>
-            <w:rStyle w:val="Hyperlink"/>
-            <w:rFonts w:ascii="Times New Roman" w:hAnsi="Times New Roman"/>
-            <w:sz w:val="20"/>
-          </w:rPr>
-          <w:t>Piskorik</w:t>
-        </w:r>
-        <w:proofErr w:type="spellEnd"/>
-        <w:r>
-          <w:rPr>
-            <w:rStyle w:val="Hyperlink"/>
-            <w:rFonts w:ascii="Times New Roman" w:hAnsi="Times New Roman"/>
-            <w:sz w:val="20"/>
-          </w:rPr>
-          <w:t xml:space="preserve"> and Sabu Thomas at </w:t>
-        </w:r>
-        <w:proofErr w:type="spellStart"/>
-        <w:r>
-          <w:rPr>
-            <w:rStyle w:val="Hyperlink"/>
-            <w:rFonts w:ascii="Times New Roman" w:hAnsi="Times New Roman"/>
-            <w:sz w:val="20"/>
-          </w:rPr>
-          <w:t>SpringOne</w:t>
-        </w:r>
-        <w:proofErr w:type="spellEnd"/>
-        <w:r>
-          <w:rPr>
-            <w:rStyle w:val="Hyperlink"/>
-            <w:rFonts w:ascii="Times New Roman" w:hAnsi="Times New Roman"/>
-            <w:sz w:val="20"/>
-          </w:rPr>
-          <w:t xml:space="preserve"> Platform 2019</w:t>
+          <w:t>note</w:t>
         </w:r>
       </w:hyperlink>
       <w:r>
@@ -3083,7 +1967,22 @@
           <w:rFonts w:ascii="Times New Roman" w:hAnsi="Times New Roman"/>
           <w:sz w:val="20"/>
         </w:rPr>
-        <w:t>")</w:t>
+        <w:t>"</w:t>
+      </w:r>
+      <w:r>
+        <w:rPr>
+          <w:rFonts w:ascii="Times New Roman" w:hAnsi="Times New Roman"/>
+          <w:sz w:val="20"/>
+        </w:rPr>
+        <w:t>)</w:t>
+      </w:r>
+      <w:r>
+        <w:rPr>
+          <w:rFonts w:ascii="Times New Roman" w:hAnsi="Times New Roman"/>
+          <w:color w:val="FF0000"/>
+          <w:sz w:val="20"/>
+        </w:rPr>
+        <w:t xml:space="preserve"> </w:t>
       </w:r>
     </w:p>
     <w:p>
@@ -3249,7 +2148,7 @@
       </w:r>
     </w:p>
     <w:sectPr>
-      <w:headerReference w:type="first" r:id="rId13"/>
+      <w:headerReference w:type="first" r:id="rId8"/>
       <w:pgSz w:w="12240" w:h="15840" w:code="1"/>
       <w:pgMar w:top="720" w:right="720" w:bottom="720" w:left="720" w:header="576" w:footer="0" w:gutter="0"/>
       <w:cols w:space="720"/>
@@ -3279,98 +2178,6 @@
 </w:endnotes>
 </file>
 
-<file path=word/footer1.xml><?xml version="1.0" encoding="utf-8"?>
-<w:ftr xmlns:wpc="http://schemas.microsoft.com/office/word/2010/wordprocessingCanvas" xmlns:cx="http://schemas.microsoft.com/office/drawing/2014/chartex" xmlns:cx1="http://schemas.microsoft.com/office/drawing/2015/9/8/chartex" xmlns:cx2="http://schemas.microsoft.com/office/drawing/2015/10/21/chartex" xmlns:cx3="http://schemas.microsoft.com/office/drawing/2016/5/9/chartex" xmlns:cx4="http://schemas.microsoft.com/office/drawing/2016/5/10/chartex" xmlns:cx5="http://schemas.microsoft.com/office/drawing/2016/5/11/chartex" xmlns:cx6="http://schemas.microsoft.com/office/drawing/2016/5/12/chartex" xmlns:cx7="http://schemas.microsoft.com/office/drawing/2016/5/13/chartex" xmlns:cx8="http://schemas.microsoft.com/office/drawing/2016/5/14/chartex" xmlns:mc="http://schemas.openxmlformats.org/markup-compatibility/2006" xmlns:aink="http://schemas.microsoft.com/office/drawing/2016/ink" xmlns:am3d="http://schemas.microsoft.com/office/drawing/2017/model3d" xmlns:o="urn:schemas-microsoft-com:office:office" xmlns:r="http://schemas.openxmlformats.org/officeDocument/2006/relationships" xmlns:m="http://schemas.openxmlformats.org/officeDocument/2006/math" xmlns:v="urn:schemas-microsoft-com:vml" xmlns:wp14="http://schemas.microsoft.com/office/word/2010/wordprocessingDrawing" xmlns:wp="http://schemas.openxmlformats.org/drawingml/2006/wordprocessingDrawing" xmlns:w10="urn:schemas-microsoft-com:office:word" xmlns:w="http://schemas.openxmlformats.org/wordprocessingml/2006/main" xmlns:w14="http://schemas.microsoft.com/office/word/2010/wordml" xmlns:w15="http://schemas.microsoft.com/office/word/2012/wordml" xmlns:w16cex="http://schemas.microsoft.com/office/word/2018/wordml/cex" xmlns:w16cid="http://schemas.microsoft.com/office/word/2016/wordml/cid" xmlns:w16="http://schemas.microsoft.com/office/word/2018/wordml" xmlns:w16sdtdh="http://schemas.microsoft.com/office/word/2020/wordml/sdtdatahash" xmlns:w16se="http://schemas.microsoft.com/office/word/2015/wordml/symex" xmlns:wpg="http://schemas.microsoft.com/office/word/2010/wordprocessingGroup" xmlns:wpi="http://schemas.microsoft.com/office/word/2010/wordprocessingInk" xmlns:wne="http://schemas.microsoft.com/office/word/2006/wordml" xmlns:wps="http://schemas.microsoft.com/office/word/2010/wordprocessingShape" mc:Ignorable="w14 w15 w16se w16cid w16 w16cex w16sdtdh wp14">
-  <w:p>
-    <w:pPr>
-      <w:pStyle w:val="Footer"/>
-      <w:jc w:val="center"/>
-    </w:pPr>
-    <w:r>
-      <w:fldChar w:fldCharType="begin"/>
-    </w:r>
-    <w:r>
-      <w:instrText xml:space="preserve"> PAGE   \* MERGEFORMAT </w:instrText>
-    </w:r>
-    <w:r>
-      <w:fldChar w:fldCharType="separate"/>
-    </w:r>
-    <w:r>
-      <w:rPr>
-        <w:noProof/>
-      </w:rPr>
-      <w:t>3</w:t>
-    </w:r>
-    <w:r>
-      <w:rPr>
-        <w:noProof/>
-      </w:rPr>
-      <w:fldChar w:fldCharType="end"/>
-    </w:r>
-  </w:p>
-  <w:p>
-    <w:pPr>
-      <w:pStyle w:val="Footer"/>
-    </w:pPr>
-  </w:p>
-</w:ftr>
-</file>
-
-<file path=word/footer2.xml><?xml version="1.0" encoding="utf-8"?>
-<w:ftr xmlns:wpc="http://schemas.microsoft.com/office/word/2010/wordprocessingCanvas" xmlns:cx="http://schemas.microsoft.com/office/drawing/2014/chartex" xmlns:cx1="http://schemas.microsoft.com/office/drawing/2015/9/8/chartex" xmlns:cx2="http://schemas.microsoft.com/office/drawing/2015/10/21/chartex" xmlns:cx3="http://schemas.microsoft.com/office/drawing/2016/5/9/chartex" xmlns:cx4="http://schemas.microsoft.com/office/drawing/2016/5/10/chartex" xmlns:cx5="http://schemas.microsoft.com/office/drawing/2016/5/11/chartex" xmlns:cx6="http://schemas.microsoft.com/office/drawing/2016/5/12/chartex" xmlns:cx7="http://schemas.microsoft.com/office/drawing/2016/5/13/chartex" xmlns:cx8="http://schemas.microsoft.com/office/drawing/2016/5/14/chartex" xmlns:mc="http://schemas.openxmlformats.org/markup-compatibility/2006" xmlns:aink="http://schemas.microsoft.com/office/drawing/2016/ink" xmlns:am3d="http://schemas.microsoft.com/office/drawing/2017/model3d" xmlns:o="urn:schemas-microsoft-com:office:office" xmlns:r="http://schemas.openxmlformats.org/officeDocument/2006/relationships" xmlns:m="http://schemas.openxmlformats.org/officeDocument/2006/math" xmlns:v="urn:schemas-microsoft-com:vml" xmlns:wp14="http://schemas.microsoft.com/office/word/2010/wordprocessingDrawing" xmlns:wp="http://schemas.openxmlformats.org/drawingml/2006/wordprocessingDrawing" xmlns:w10="urn:schemas-microsoft-com:office:word" xmlns:w="http://schemas.openxmlformats.org/wordprocessingml/2006/main" xmlns:w14="http://schemas.microsoft.com/office/word/2010/wordml" xmlns:w15="http://schemas.microsoft.com/office/word/2012/wordml" xmlns:w16cex="http://schemas.microsoft.com/office/word/2018/wordml/cex" xmlns:w16cid="http://schemas.microsoft.com/office/word/2016/wordml/cid" xmlns:w16="http://schemas.microsoft.com/office/word/2018/wordml" xmlns:w16sdtdh="http://schemas.microsoft.com/office/word/2020/wordml/sdtdatahash" xmlns:w16se="http://schemas.microsoft.com/office/word/2015/wordml/symex" xmlns:wpg="http://schemas.microsoft.com/office/word/2010/wordprocessingGroup" xmlns:wpi="http://schemas.microsoft.com/office/word/2010/wordprocessingInk" xmlns:wne="http://schemas.microsoft.com/office/word/2006/wordml" xmlns:wps="http://schemas.microsoft.com/office/word/2010/wordprocessingShape" mc:Ignorable="w14 w15 w16se w16cid w16 w16cex w16sdtdh wp14">
-  <w:p>
-    <w:pPr>
-      <w:pStyle w:val="Footer"/>
-      <w:jc w:val="center"/>
-      <w:rPr>
-        <w:rFonts w:ascii="Whitney Book" w:hAnsi="Whitney Book"/>
-      </w:rPr>
-    </w:pPr>
-    <w:r>
-      <w:rPr>
-        <w:rFonts w:ascii="Whitney Book" w:hAnsi="Whitney Book"/>
-      </w:rPr>
-      <w:fldChar w:fldCharType="begin"/>
-    </w:r>
-    <w:r>
-      <w:rPr>
-        <w:rFonts w:ascii="Whitney Book" w:hAnsi="Whitney Book"/>
-      </w:rPr>
-      <w:instrText xml:space="preserve"> PAGE   \* MERGEFORMAT </w:instrText>
-    </w:r>
-    <w:r>
-      <w:rPr>
-        <w:rFonts w:ascii="Whitney Book" w:hAnsi="Whitney Book"/>
-      </w:rPr>
-      <w:fldChar w:fldCharType="separate"/>
-    </w:r>
-    <w:r>
-      <w:rPr>
-        <w:rFonts w:ascii="Whitney Book" w:hAnsi="Whitney Book"/>
-        <w:noProof/>
-      </w:rPr>
-      <w:t>2</w:t>
-    </w:r>
-    <w:r>
-      <w:rPr>
-        <w:rFonts w:ascii="Whitney Book" w:hAnsi="Whitney Book"/>
-        <w:noProof/>
-      </w:rPr>
-      <w:fldChar w:fldCharType="end"/>
-    </w:r>
-  </w:p>
-  <w:p>
-    <w:pPr>
-      <w:pStyle w:val="Footer"/>
-      <w:jc w:val="center"/>
-      <w:rPr>
-        <w:rFonts w:ascii="Whitney Book" w:hAnsi="Whitney Book"/>
-      </w:rPr>
-    </w:pPr>
-  </w:p>
-</w:ftr>
-</file>
-
 <file path=word/footnotes.xml><?xml version="1.0" encoding="utf-8"?>
 <w:footnotes xmlns:wpc="http://schemas.microsoft.com/office/word/2010/wordprocessingCanvas" xmlns:cx="http://schemas.microsoft.com/office/drawing/2014/chartex" xmlns:cx1="http://schemas.microsoft.com/office/drawing/2015/9/8/chartex" xmlns:cx2="http://schemas.microsoft.com/office/drawing/2015/10/21/chartex" xmlns:cx3="http://schemas.microsoft.com/office/drawing/2016/5/9/chartex" xmlns:cx4="http://schemas.microsoft.com/office/drawing/2016/5/10/chartex" xmlns:cx5="http://schemas.microsoft.com/office/drawing/2016/5/11/chartex" xmlns:cx6="http://schemas.microsoft.com/office/drawing/2016/5/12/chartex" xmlns:cx7="http://schemas.microsoft.com/office/drawing/2016/5/13/chartex" xmlns:cx8="http://schemas.microsoft.com/office/drawing/2016/5/14/chartex" xmlns:mc="http://schemas.openxmlformats.org/markup-compatibility/2006" xmlns:aink="http://schemas.microsoft.com/office/drawing/2016/ink" xmlns:am3d="http://schemas.microsoft.com/office/drawing/2017/model3d" xmlns:o="urn:schemas-microsoft-com:office:office" xmlns:r="http://schemas.openxmlformats.org/officeDocument/2006/relationships" xmlns:m="http://schemas.openxmlformats.org/officeDocument/2006/math" xmlns:v="urn:schemas-microsoft-com:vml" xmlns:wp14="http://schemas.microsoft.com/office/word/2010/wordprocessingDrawing" xmlns:wp="http://schemas.openxmlformats.org/drawingml/2006/wordprocessingDrawing" xmlns:w10="urn:schemas-microsoft-com:office:word" xmlns:w="http://schemas.openxmlformats.org/wordprocessingml/2006/main" xmlns:w14="http://schemas.microsoft.com/office/word/2010/wordml" xmlns:w15="http://schemas.microsoft.com/office/word/2012/wordml" xmlns:w16cex="http://schemas.microsoft.com/office/word/2018/wordml/cex" xmlns:w16cid="http://schemas.microsoft.com/office/word/2016/wordml/cid" xmlns:w16="http://schemas.microsoft.com/office/word/2018/wordml" xmlns:w16sdtdh="http://schemas.microsoft.com/office/word/2020/wordml/sdtdatahash" xmlns:w16se="http://schemas.microsoft.com/office/word/2015/wordml/symex" xmlns:wpg="http://schemas.microsoft.com/office/word/2010/wordprocessingGroup" xmlns:wpi="http://schemas.microsoft.com/office/word/2010/wordprocessingInk" xmlns:wne="http://schemas.microsoft.com/office/word/2006/wordml" xmlns:wps="http://schemas.microsoft.com/office/word/2010/wordprocessingShape" mc:Ignorable="w14 w15 w16se w16cid w16 w16cex w16sdtdh wp14">
   <w:footnote w:type="separator" w:id="-1">
@@ -3391,121 +2198,6 @@
 </file>
 
 <file path=word/header1.xml><?xml version="1.0" encoding="utf-8"?>
-<w:hdr xmlns:wpc="http://schemas.microsoft.com/office/word/2010/wordprocessingCanvas" xmlns:cx="http://schemas.microsoft.com/office/drawing/2014/chartex" xmlns:cx1="http://schemas.microsoft.com/office/drawing/2015/9/8/chartex" xmlns:cx2="http://schemas.microsoft.com/office/drawing/2015/10/21/chartex" xmlns:cx3="http://schemas.microsoft.com/office/drawing/2016/5/9/chartex" xmlns:cx4="http://schemas.microsoft.com/office/drawing/2016/5/10/chartex" xmlns:cx5="http://schemas.microsoft.com/office/drawing/2016/5/11/chartex" xmlns:cx6="http://schemas.microsoft.com/office/drawing/2016/5/12/chartex" xmlns:cx7="http://schemas.microsoft.com/office/drawing/2016/5/13/chartex" xmlns:cx8="http://schemas.microsoft.com/office/drawing/2016/5/14/chartex" xmlns:mc="http://schemas.openxmlformats.org/markup-compatibility/2006" xmlns:aink="http://schemas.microsoft.com/office/drawing/2016/ink" xmlns:am3d="http://schemas.microsoft.com/office/drawing/2017/model3d" xmlns:o="urn:schemas-microsoft-com:office:office" xmlns:r="http://schemas.openxmlformats.org/officeDocument/2006/relationships" xmlns:m="http://schemas.openxmlformats.org/officeDocument/2006/math" xmlns:v="urn:schemas-microsoft-com:vml" xmlns:wp14="http://schemas.microsoft.com/office/word/2010/wordprocessingDrawing" xmlns:wp="http://schemas.openxmlformats.org/drawingml/2006/wordprocessingDrawing" xmlns:w10="urn:schemas-microsoft-com:office:word" xmlns:w="http://schemas.openxmlformats.org/wordprocessingml/2006/main" xmlns:w14="http://schemas.microsoft.com/office/word/2010/wordml" xmlns:w15="http://schemas.microsoft.com/office/word/2012/wordml" xmlns:w16cex="http://schemas.microsoft.com/office/word/2018/wordml/cex" xmlns:w16cid="http://schemas.microsoft.com/office/word/2016/wordml/cid" xmlns:w16="http://schemas.microsoft.com/office/word/2018/wordml" xmlns:w16sdtdh="http://schemas.microsoft.com/office/word/2020/wordml/sdtdatahash" xmlns:w16se="http://schemas.microsoft.com/office/word/2015/wordml/symex" xmlns:wpg="http://schemas.microsoft.com/office/word/2010/wordprocessingGroup" xmlns:wpi="http://schemas.microsoft.com/office/word/2010/wordprocessingInk" xmlns:wne="http://schemas.microsoft.com/office/word/2006/wordml" xmlns:wps="http://schemas.microsoft.com/office/word/2010/wordprocessingShape" mc:Ignorable="w14 w15 w16se w16cid w16 w16cex w16sdtdh wp14">
-  <w:p>
-    <w:pPr>
-      <w:pStyle w:val="Header"/>
-      <w:jc w:val="right"/>
-      <w:rPr>
-        <w:rFonts w:ascii="Times New Roman" w:hAnsi="Times New Roman"/>
-        <w:sz w:val="22"/>
-        <w:szCs w:val="22"/>
-      </w:rPr>
-    </w:pPr>
-  </w:p>
-  <w:p>
-    <w:pPr>
-      <w:tabs>
-        <w:tab w:val="center" w:pos="4680"/>
-        <w:tab w:val="right" w:pos="9360"/>
-      </w:tabs>
-      <w:jc w:val="right"/>
-      <w:rPr>
-        <w:rFonts w:ascii="Whitney Book" w:eastAsiaTheme="minorHAnsi" w:hAnsi="Whitney Book" w:cstheme="minorBidi"/>
-        <w:b/>
-        <w:color w:val="595959" w:themeColor="text1" w:themeTint="A6"/>
-        <w:szCs w:val="24"/>
-      </w:rPr>
-    </w:pPr>
-    <w:r>
-      <w:rPr>
-        <w:rFonts w:ascii="Whitney Book" w:eastAsiaTheme="minorHAnsi" w:hAnsi="Whitney Book" w:cstheme="minorBidi"/>
-        <w:b/>
-        <w:noProof/>
-        <w:color w:val="595959" w:themeColor="text1" w:themeTint="A6"/>
-        <w:szCs w:val="24"/>
-      </w:rPr>
-      <w:drawing>
-        <wp:anchor distT="0" distB="0" distL="114300" distR="114300" simplePos="0" relativeHeight="251661312" behindDoc="1" locked="0" layoutInCell="1" allowOverlap="1" wp14:anchorId="50772DB1" wp14:editId="0720C7C1">
-          <wp:simplePos x="0" y="0"/>
-          <wp:positionH relativeFrom="column">
-            <wp:posOffset>-19050</wp:posOffset>
-          </wp:positionH>
-          <wp:positionV relativeFrom="paragraph">
-            <wp:posOffset>-209550</wp:posOffset>
-          </wp:positionV>
-          <wp:extent cx="1619250" cy="476250"/>
-          <wp:effectExtent l="19050" t="0" r="0" b="0"/>
-          <wp:wrapTight wrapText="bothSides">
-            <wp:wrapPolygon edited="0">
-              <wp:start x="-254" y="0"/>
-              <wp:lineTo x="-254" y="20736"/>
-              <wp:lineTo x="21600" y="20736"/>
-              <wp:lineTo x="21600" y="0"/>
-              <wp:lineTo x="-254" y="0"/>
-            </wp:wrapPolygon>
-          </wp:wrapTight>
-          <wp:docPr id="5" name="Picture 3"/>
-          <wp:cNvGraphicFramePr>
-            <a:graphicFrameLocks xmlns:a="http://schemas.openxmlformats.org/drawingml/2006/main" noChangeAspect="1"/>
-          </wp:cNvGraphicFramePr>
-          <a:graphic xmlns:a="http://schemas.openxmlformats.org/drawingml/2006/main">
-            <a:graphicData uri="http://schemas.openxmlformats.org/drawingml/2006/picture">
-              <pic:pic xmlns:pic="http://schemas.openxmlformats.org/drawingml/2006/picture">
-                <pic:nvPicPr>
-                  <pic:cNvPr id="0" name="Picture 3"/>
-                  <pic:cNvPicPr>
-                    <a:picLocks noChangeAspect="1" noChangeArrowheads="1"/>
-                  </pic:cNvPicPr>
-                </pic:nvPicPr>
-                <pic:blipFill>
-                  <a:blip r:embed="rId1"/>
-                  <a:srcRect/>
-                  <a:stretch>
-                    <a:fillRect/>
-                  </a:stretch>
-                </pic:blipFill>
-                <pic:spPr bwMode="auto">
-                  <a:xfrm>
-                    <a:off x="0" y="0"/>
-                    <a:ext cx="1619250" cy="476250"/>
-                  </a:xfrm>
-                  <a:prstGeom prst="rect">
-                    <a:avLst/>
-                  </a:prstGeom>
-                  <a:noFill/>
-                  <a:ln w="9525">
-                    <a:noFill/>
-                    <a:miter lim="800000"/>
-                    <a:headEnd/>
-                    <a:tailEnd/>
-                  </a:ln>
-                </pic:spPr>
-              </pic:pic>
-            </a:graphicData>
-          </a:graphic>
-        </wp:anchor>
-      </w:drawing>
-    </w:r>
-    <w:r>
-      <w:rPr>
-        <w:rFonts w:ascii="Whitney Book" w:eastAsiaTheme="minorHAnsi" w:hAnsi="Whitney Book" w:cstheme="minorBidi"/>
-        <w:b/>
-        <w:color w:val="595959" w:themeColor="text1" w:themeTint="A6"/>
-        <w:szCs w:val="24"/>
-      </w:rPr>
-      <w:t>PARKER CAREER MANAGEMENT CENTER</w:t>
-    </w:r>
-  </w:p>
-  <w:p>
-    <w:pPr>
-      <w:pStyle w:val="Header"/>
-    </w:pPr>
-  </w:p>
-</w:hdr>
-</file>
-
-<file path=word/header2.xml><?xml version="1.0" encoding="utf-8"?>
 <w:hdr xmlns:wpc="http://schemas.microsoft.com/office/word/2010/wordprocessingCanvas" xmlns:cx="http://schemas.microsoft.com/office/drawing/2014/chartex" xmlns:cx1="http://schemas.microsoft.com/office/drawing/2015/9/8/chartex" xmlns:cx2="http://schemas.microsoft.com/office/drawing/2015/10/21/chartex" xmlns:cx3="http://schemas.microsoft.com/office/drawing/2016/5/9/chartex" xmlns:cx4="http://schemas.microsoft.com/office/drawing/2016/5/10/chartex" xmlns:cx5="http://schemas.microsoft.com/office/drawing/2016/5/11/chartex" xmlns:cx6="http://schemas.microsoft.com/office/drawing/2016/5/12/chartex" xmlns:cx7="http://schemas.microsoft.com/office/drawing/2016/5/13/chartex" xmlns:cx8="http://schemas.microsoft.com/office/drawing/2016/5/14/chartex" xmlns:mc="http://schemas.openxmlformats.org/markup-compatibility/2006" xmlns:aink="http://schemas.microsoft.com/office/drawing/2016/ink" xmlns:am3d="http://schemas.microsoft.com/office/drawing/2017/model3d" xmlns:o="urn:schemas-microsoft-com:office:office" xmlns:r="http://schemas.openxmlformats.org/officeDocument/2006/relationships" xmlns:m="http://schemas.openxmlformats.org/officeDocument/2006/math" xmlns:v="urn:schemas-microsoft-com:vml" xmlns:wp14="http://schemas.microsoft.com/office/word/2010/wordprocessingDrawing" xmlns:wp="http://schemas.openxmlformats.org/drawingml/2006/wordprocessingDrawing" xmlns:w10="urn:schemas-microsoft-com:office:word" xmlns:w="http://schemas.openxmlformats.org/wordprocessingml/2006/main" xmlns:w14="http://schemas.microsoft.com/office/word/2010/wordml" xmlns:w15="http://schemas.microsoft.com/office/word/2012/wordml" xmlns:w16cex="http://schemas.microsoft.com/office/word/2018/wordml/cex" xmlns:w16cid="http://schemas.microsoft.com/office/word/2016/wordml/cid" xmlns:w16="http://schemas.microsoft.com/office/word/2018/wordml" xmlns:w16sdtdh="http://schemas.microsoft.com/office/word/2020/wordml/sdtdatahash" xmlns:w16se="http://schemas.microsoft.com/office/word/2015/wordml/symex" xmlns:wpg="http://schemas.microsoft.com/office/word/2010/wordprocessingGroup" xmlns:wpi="http://schemas.microsoft.com/office/word/2010/wordprocessingInk" xmlns:wne="http://schemas.microsoft.com/office/word/2006/wordml" xmlns:wps="http://schemas.microsoft.com/office/word/2010/wordprocessingShape" mc:Ignorable="w14 w15 w16se w16cid w16 w16cex w16sdtdh wp14">
   <w:p>
     <w:pPr>

</xml_diff>